<commit_message>
musik und Haupt menu
</commit_message>
<xml_diff>
--- a/Schriftlicher Teil/Maturarbeit Entwicklung eines Computerspiels mit Unity 2022-12-17.docx
+++ b/Schriftlicher Teil/Maturarbeit Entwicklung eines Computerspiels mit Unity 2022-12-17.docx
@@ -2884,10 +2884,8 @@
     <w:p>
       <w:pPr>
         <w:pStyle w:val="berschrift4"/>
-        <w:pageBreakBefore/>
-      </w:pPr>
-      <w:r>
-        <w:lastRenderedPageBreak/>
+      </w:pPr>
+      <w:r>
         <w:t>Such-Algorithmus</w:t>
       </w:r>
       <w:r>
@@ -3054,6 +3052,7 @@
         <w:rPr>
           <w:lang w:val="en-GB"/>
         </w:rPr>
+        <w:lastRenderedPageBreak/>
         <w:t>Bottom</w:t>
       </w:r>
       <w:r>
@@ -4477,7 +4476,15 @@
         <w:t xml:space="preserve"> konnte sich davon nur sehr wenig wiederverwenden weil alle benötigten befehle Unity spezifisch waren.</w:t>
       </w:r>
       <w:r>
-        <w:t xml:space="preserve"> Das erste Grosse </w:t>
+        <w:t xml:space="preserve"> Das erste </w:t>
+      </w:r>
+      <w:proofErr w:type="spellStart"/>
+      <w:r>
+        <w:t>Grosse</w:t>
+      </w:r>
+      <w:proofErr w:type="spellEnd"/>
+      <w:r>
+        <w:t xml:space="preserve"> </w:t>
       </w:r>
       <w:proofErr w:type="spellStart"/>
       <w:r>
@@ -5657,7 +5664,15 @@
         <w:t>Schwierigkeit</w:t>
       </w:r>
       <w:r>
-        <w:t xml:space="preserve"> im verlauf der Arbeit erhöhen will, hätte ich komplexere Gegner einbauen können, was ich aber nicht machte. Das ziel eines </w:t>
+        <w:t xml:space="preserve"> im verlauf der Arbeit erhöhen will, hätte ich komplexere Gegner einbauen können, was ich aber nicht machte. Das </w:t>
+      </w:r>
+      <w:proofErr w:type="spellStart"/>
+      <w:r>
+        <w:t>ziel</w:t>
+      </w:r>
+      <w:proofErr w:type="spellEnd"/>
+      <w:r>
+        <w:t xml:space="preserve"> eines </w:t>
       </w:r>
       <w:proofErr w:type="spellStart"/>
       <w:r>
@@ -7787,18 +7802,21 @@
 <file path=word/numbering.xml><?xml version="1.0" encoding="utf-8"?>
 <w:numbering xmlns:wpc="http://schemas.microsoft.com/office/word/2010/wordprocessingCanvas" xmlns:cx="http://schemas.microsoft.com/office/drawing/2014/chartex" xmlns:cx1="http://schemas.microsoft.com/office/drawing/2015/9/8/chartex" xmlns:cx2="http://schemas.microsoft.com/office/drawing/2015/10/21/chartex" xmlns:cx3="http://schemas.microsoft.com/office/drawing/2016/5/9/chartex" xmlns:cx4="http://schemas.microsoft.com/office/drawing/2016/5/10/chartex" xmlns:cx5="http://schemas.microsoft.com/office/drawing/2016/5/11/chartex" xmlns:cx6="http://schemas.microsoft.com/office/drawing/2016/5/12/chartex" xmlns:cx7="http://schemas.microsoft.com/office/drawing/2016/5/13/chartex" xmlns:cx8="http://schemas.microsoft.com/office/drawing/2016/5/14/chartex" xmlns:mc="http://schemas.openxmlformats.org/markup-compatibility/2006" xmlns:aink="http://schemas.microsoft.com/office/drawing/2016/ink" xmlns:am3d="http://schemas.microsoft.com/office/drawing/2017/model3d" xmlns:o="urn:schemas-microsoft-com:office:office" xmlns:oel="http://schemas.microsoft.com/office/2019/extlst" xmlns:r="http://schemas.openxmlformats.org/officeDocument/2006/relationships" xmlns:m="http://schemas.openxmlformats.org/officeDocument/2006/math" xmlns:v="urn:schemas-microsoft-com:vml" xmlns:wp14="http://schemas.microsoft.com/office/word/2010/wordprocessingDrawing" xmlns:wp="http://schemas.openxmlformats.org/drawingml/2006/wordprocessingDrawing" xmlns:w10="urn:schemas-microsoft-com:office:word" xmlns:w="http://schemas.openxmlformats.org/wordprocessingml/2006/main" xmlns:w14="http://schemas.microsoft.com/office/word/2010/wordml" xmlns:w15="http://schemas.microsoft.com/office/word/2012/wordml" xmlns:w16cex="http://schemas.microsoft.com/office/word/2018/wordml/cex" xmlns:w16cid="http://schemas.microsoft.com/office/word/2016/wordml/cid" xmlns:w16="http://schemas.microsoft.com/office/word/2018/wordml" xmlns:w16sdtdh="http://schemas.microsoft.com/office/word/2020/wordml/sdtdatahash" xmlns:w16se="http://schemas.microsoft.com/office/word/2015/wordml/symex" xmlns:wpg="http://schemas.microsoft.com/office/word/2010/wordprocessingGroup" xmlns:wpi="http://schemas.microsoft.com/office/word/2010/wordprocessingInk" xmlns:wne="http://schemas.microsoft.com/office/word/2006/wordml" xmlns:wps="http://schemas.microsoft.com/office/word/2010/wordprocessingShape" mc:Ignorable="w14 w15 w16se w16cid w16 w16cex w16sdtdh wp14">
   <w:abstractNum w:abstractNumId="0" w15:restartNumberingAfterBreak="0">
-    <w:nsid w:val="19435745"/>
+    <w:nsid w:val="13624BDE"/>
     <w:multiLevelType w:val="hybridMultilevel"/>
-    <w:tmpl w:val="805E1B6A"/>
-    <w:lvl w:ilvl="0" w:tplc="2884DEC4">
-      <w:start w:val="1"/>
-      <w:numFmt w:val="lowerRoman"/>
-      <w:pStyle w:val="berschrift3"/>
-      <w:lvlText w:val="%1."/>
-      <w:lvlJc w:val="right"/>
-      <w:pPr>
-        <w:ind w:left="720" w:hanging="360"/>
-      </w:pPr>
+    <w:tmpl w:val="AA0E5562"/>
+    <w:lvl w:ilvl="0" w:tplc="E5547D20">
+      <w:start w:val="1"/>
+      <w:numFmt w:val="decimal"/>
+      <w:pStyle w:val="berschrift2"/>
+      <w:lvlText w:val="1.%1"/>
+      <w:lvlJc w:val="left"/>
+      <w:pPr>
+        <w:ind w:left="1080" w:hanging="360"/>
+      </w:pPr>
+      <w:rPr>
+        <w:rFonts w:hint="default"/>
+      </w:rPr>
     </w:lvl>
     <w:lvl w:ilvl="1" w:tplc="08070019" w:tentative="1">
       <w:start w:val="1"/>
@@ -7806,7 +7824,7 @@
       <w:lvlText w:val="%2."/>
       <w:lvlJc w:val="left"/>
       <w:pPr>
-        <w:ind w:left="1440" w:hanging="360"/>
+        <w:ind w:left="1800" w:hanging="360"/>
       </w:pPr>
     </w:lvl>
     <w:lvl w:ilvl="2" w:tplc="0807001B" w:tentative="1">
@@ -7815,7 +7833,7 @@
       <w:lvlText w:val="%3."/>
       <w:lvlJc w:val="right"/>
       <w:pPr>
-        <w:ind w:left="2160" w:hanging="180"/>
+        <w:ind w:left="2520" w:hanging="180"/>
       </w:pPr>
     </w:lvl>
     <w:lvl w:ilvl="3" w:tplc="0807000F" w:tentative="1">
@@ -7824,7 +7842,7 @@
       <w:lvlText w:val="%4."/>
       <w:lvlJc w:val="left"/>
       <w:pPr>
-        <w:ind w:left="2880" w:hanging="360"/>
+        <w:ind w:left="3240" w:hanging="360"/>
       </w:pPr>
     </w:lvl>
     <w:lvl w:ilvl="4" w:tplc="08070019" w:tentative="1">
@@ -7833,7 +7851,7 @@
       <w:lvlText w:val="%5."/>
       <w:lvlJc w:val="left"/>
       <w:pPr>
-        <w:ind w:left="3600" w:hanging="360"/>
+        <w:ind w:left="3960" w:hanging="360"/>
       </w:pPr>
     </w:lvl>
     <w:lvl w:ilvl="5" w:tplc="0807001B" w:tentative="1">
@@ -7842,7 +7860,7 @@
       <w:lvlText w:val="%6."/>
       <w:lvlJc w:val="right"/>
       <w:pPr>
-        <w:ind w:left="4320" w:hanging="180"/>
+        <w:ind w:left="4680" w:hanging="180"/>
       </w:pPr>
     </w:lvl>
     <w:lvl w:ilvl="6" w:tplc="0807000F" w:tentative="1">
@@ -7851,7 +7869,7 @@
       <w:lvlText w:val="%7."/>
       <w:lvlJc w:val="left"/>
       <w:pPr>
-        <w:ind w:left="5040" w:hanging="360"/>
+        <w:ind w:left="5400" w:hanging="360"/>
       </w:pPr>
     </w:lvl>
     <w:lvl w:ilvl="7" w:tplc="08070019" w:tentative="1">
@@ -7860,7 +7878,7 @@
       <w:lvlText w:val="%8."/>
       <w:lvlJc w:val="left"/>
       <w:pPr>
-        <w:ind w:left="5760" w:hanging="360"/>
+        <w:ind w:left="6120" w:hanging="360"/>
       </w:pPr>
     </w:lvl>
     <w:lvl w:ilvl="8" w:tplc="0807001B" w:tentative="1">
@@ -7869,11 +7887,101 @@
       <w:lvlText w:val="%9."/>
       <w:lvlJc w:val="right"/>
       <w:pPr>
-        <w:ind w:left="6480" w:hanging="180"/>
+        <w:ind w:left="6840" w:hanging="180"/>
       </w:pPr>
     </w:lvl>
   </w:abstractNum>
   <w:abstractNum w:abstractNumId="1" w15:restartNumberingAfterBreak="0">
+    <w:nsid w:val="19435745"/>
+    <w:multiLevelType w:val="hybridMultilevel"/>
+    <w:tmpl w:val="C632F3A2"/>
+    <w:lvl w:ilvl="0" w:tplc="33BC1432">
+      <w:start w:val="1"/>
+      <w:numFmt w:val="decimal"/>
+      <w:pStyle w:val="berschrift3"/>
+      <w:lvlText w:val="1.1.%1"/>
+      <w:lvlJc w:val="right"/>
+      <w:pPr>
+        <w:ind w:left="720" w:hanging="360"/>
+      </w:pPr>
+      <w:rPr>
+        <w:rFonts w:hint="default"/>
+      </w:rPr>
+    </w:lvl>
+    <w:lvl w:ilvl="1" w:tplc="08070019" w:tentative="1">
+      <w:start w:val="1"/>
+      <w:numFmt w:val="lowerLetter"/>
+      <w:lvlText w:val="%2."/>
+      <w:lvlJc w:val="left"/>
+      <w:pPr>
+        <w:ind w:left="1440" w:hanging="360"/>
+      </w:pPr>
+    </w:lvl>
+    <w:lvl w:ilvl="2" w:tplc="0807001B" w:tentative="1">
+      <w:start w:val="1"/>
+      <w:numFmt w:val="lowerRoman"/>
+      <w:lvlText w:val="%3."/>
+      <w:lvlJc w:val="right"/>
+      <w:pPr>
+        <w:ind w:left="2160" w:hanging="180"/>
+      </w:pPr>
+    </w:lvl>
+    <w:lvl w:ilvl="3" w:tplc="0807000F" w:tentative="1">
+      <w:start w:val="1"/>
+      <w:numFmt w:val="decimal"/>
+      <w:lvlText w:val="%4."/>
+      <w:lvlJc w:val="left"/>
+      <w:pPr>
+        <w:ind w:left="2880" w:hanging="360"/>
+      </w:pPr>
+    </w:lvl>
+    <w:lvl w:ilvl="4" w:tplc="08070019" w:tentative="1">
+      <w:start w:val="1"/>
+      <w:numFmt w:val="lowerLetter"/>
+      <w:lvlText w:val="%5."/>
+      <w:lvlJc w:val="left"/>
+      <w:pPr>
+        <w:ind w:left="3600" w:hanging="360"/>
+      </w:pPr>
+    </w:lvl>
+    <w:lvl w:ilvl="5" w:tplc="0807001B" w:tentative="1">
+      <w:start w:val="1"/>
+      <w:numFmt w:val="lowerRoman"/>
+      <w:lvlText w:val="%6."/>
+      <w:lvlJc w:val="right"/>
+      <w:pPr>
+        <w:ind w:left="4320" w:hanging="180"/>
+      </w:pPr>
+    </w:lvl>
+    <w:lvl w:ilvl="6" w:tplc="0807000F" w:tentative="1">
+      <w:start w:val="1"/>
+      <w:numFmt w:val="decimal"/>
+      <w:lvlText w:val="%7."/>
+      <w:lvlJc w:val="left"/>
+      <w:pPr>
+        <w:ind w:left="5040" w:hanging="360"/>
+      </w:pPr>
+    </w:lvl>
+    <w:lvl w:ilvl="7" w:tplc="08070019" w:tentative="1">
+      <w:start w:val="1"/>
+      <w:numFmt w:val="lowerLetter"/>
+      <w:lvlText w:val="%8."/>
+      <w:lvlJc w:val="left"/>
+      <w:pPr>
+        <w:ind w:left="5760" w:hanging="360"/>
+      </w:pPr>
+    </w:lvl>
+    <w:lvl w:ilvl="8" w:tplc="0807001B" w:tentative="1">
+      <w:start w:val="1"/>
+      <w:numFmt w:val="lowerRoman"/>
+      <w:lvlText w:val="%9."/>
+      <w:lvlJc w:val="right"/>
+      <w:pPr>
+        <w:ind w:left="6480" w:hanging="180"/>
+      </w:pPr>
+    </w:lvl>
+  </w:abstractNum>
+  <w:abstractNum w:abstractNumId="2" w15:restartNumberingAfterBreak="0">
     <w:nsid w:val="1A1B2750"/>
     <w:multiLevelType w:val="multilevel"/>
     <w:tmpl w:val="A7D2BD12"/>
@@ -8022,7 +8130,7 @@
       </w:rPr>
     </w:lvl>
   </w:abstractNum>
-  <w:abstractNum w:abstractNumId="2" w15:restartNumberingAfterBreak="0">
+  <w:abstractNum w:abstractNumId="3" w15:restartNumberingAfterBreak="0">
     <w:nsid w:val="2A122365"/>
     <w:multiLevelType w:val="hybridMultilevel"/>
     <w:tmpl w:val="F370CB86"/>
@@ -8134,7 +8242,7 @@
       </w:rPr>
     </w:lvl>
   </w:abstractNum>
-  <w:abstractNum w:abstractNumId="3" w15:restartNumberingAfterBreak="0">
+  <w:abstractNum w:abstractNumId="4" w15:restartNumberingAfterBreak="0">
     <w:nsid w:val="2B3B3AA6"/>
     <w:multiLevelType w:val="multilevel"/>
     <w:tmpl w:val="4CB8B75A"/>
@@ -8247,7 +8355,7 @@
       </w:pPr>
     </w:lvl>
   </w:abstractNum>
-  <w:abstractNum w:abstractNumId="4" w15:restartNumberingAfterBreak="0">
+  <w:abstractNum w:abstractNumId="5" w15:restartNumberingAfterBreak="0">
     <w:nsid w:val="33B26312"/>
     <w:multiLevelType w:val="hybridMultilevel"/>
     <w:tmpl w:val="D1EA8F66"/>
@@ -8334,7 +8442,7 @@
       </w:pPr>
     </w:lvl>
   </w:abstractNum>
-  <w:abstractNum w:abstractNumId="5" w15:restartNumberingAfterBreak="0">
+  <w:abstractNum w:abstractNumId="6" w15:restartNumberingAfterBreak="0">
     <w:nsid w:val="3A4C3972"/>
     <w:multiLevelType w:val="hybridMultilevel"/>
     <w:tmpl w:val="F90E340C"/>
@@ -8447,7 +8555,7 @@
       </w:rPr>
     </w:lvl>
   </w:abstractNum>
-  <w:abstractNum w:abstractNumId="6" w15:restartNumberingAfterBreak="0">
+  <w:abstractNum w:abstractNumId="7" w15:restartNumberingAfterBreak="0">
     <w:nsid w:val="471407B3"/>
     <w:multiLevelType w:val="hybridMultilevel"/>
     <w:tmpl w:val="4F6655FE"/>
@@ -8559,7 +8667,7 @@
       </w:rPr>
     </w:lvl>
   </w:abstractNum>
-  <w:abstractNum w:abstractNumId="7" w15:restartNumberingAfterBreak="0">
+  <w:abstractNum w:abstractNumId="8" w15:restartNumberingAfterBreak="0">
     <w:nsid w:val="51AD22DF"/>
     <w:multiLevelType w:val="multilevel"/>
     <w:tmpl w:val="EC2E3750"/>
@@ -8708,16 +8816,16 @@
       </w:rPr>
     </w:lvl>
   </w:abstractNum>
-  <w:abstractNum w:abstractNumId="8" w15:restartNumberingAfterBreak="0">
+  <w:abstractNum w:abstractNumId="9" w15:restartNumberingAfterBreak="0">
     <w:nsid w:val="58F60E0F"/>
     <w:multiLevelType w:val="hybridMultilevel"/>
-    <w:tmpl w:val="EDCC3568"/>
-    <w:lvl w:ilvl="0" w:tplc="394A4438">
-      <w:start w:val="1"/>
-      <w:numFmt w:val="lowerRoman"/>
+    <w:tmpl w:val="D8D8708E"/>
+    <w:lvl w:ilvl="0" w:tplc="EF02A0D2">
+      <w:start w:val="1"/>
+      <w:numFmt w:val="decimal"/>
       <w:pStyle w:val="berschrift4"/>
       <w:lvlText w:val="%1."/>
-      <w:lvlJc w:val="right"/>
+      <w:lvlJc w:val="left"/>
       <w:pPr>
         <w:ind w:left="720" w:hanging="360"/>
       </w:pPr>
@@ -8795,7 +8903,7 @@
       </w:pPr>
     </w:lvl>
   </w:abstractNum>
-  <w:abstractNum w:abstractNumId="9" w15:restartNumberingAfterBreak="0">
+  <w:abstractNum w:abstractNumId="10" w15:restartNumberingAfterBreak="0">
     <w:nsid w:val="59B135F2"/>
     <w:multiLevelType w:val="multilevel"/>
     <w:tmpl w:val="6B6C8BBA"/>
@@ -8944,7 +9052,7 @@
       </w:rPr>
     </w:lvl>
   </w:abstractNum>
-  <w:abstractNum w:abstractNumId="10" w15:restartNumberingAfterBreak="0">
+  <w:abstractNum w:abstractNumId="11" w15:restartNumberingAfterBreak="0">
     <w:nsid w:val="5A7B6390"/>
     <w:multiLevelType w:val="multilevel"/>
     <w:tmpl w:val="B0D8D050"/>
@@ -9057,7 +9165,93 @@
       </w:pPr>
     </w:lvl>
   </w:abstractNum>
-  <w:abstractNum w:abstractNumId="11" w15:restartNumberingAfterBreak="0">
+  <w:abstractNum w:abstractNumId="12" w15:restartNumberingAfterBreak="0">
+    <w:nsid w:val="5EDF5BBE"/>
+    <w:multiLevelType w:val="hybridMultilevel"/>
+    <w:tmpl w:val="3822BB82"/>
+    <w:lvl w:ilvl="0" w:tplc="13F2AA3E">
+      <w:start w:val="1"/>
+      <w:numFmt w:val="decimal"/>
+      <w:lvlText w:val="%1."/>
+      <w:lvlJc w:val="left"/>
+      <w:pPr>
+        <w:ind w:left="1080" w:hanging="360"/>
+      </w:pPr>
+    </w:lvl>
+    <w:lvl w:ilvl="1" w:tplc="08070019" w:tentative="1">
+      <w:start w:val="1"/>
+      <w:numFmt w:val="lowerLetter"/>
+      <w:lvlText w:val="%2."/>
+      <w:lvlJc w:val="left"/>
+      <w:pPr>
+        <w:ind w:left="1800" w:hanging="360"/>
+      </w:pPr>
+    </w:lvl>
+    <w:lvl w:ilvl="2" w:tplc="0807001B" w:tentative="1">
+      <w:start w:val="1"/>
+      <w:numFmt w:val="lowerRoman"/>
+      <w:lvlText w:val="%3."/>
+      <w:lvlJc w:val="right"/>
+      <w:pPr>
+        <w:ind w:left="2520" w:hanging="180"/>
+      </w:pPr>
+    </w:lvl>
+    <w:lvl w:ilvl="3" w:tplc="0807000F" w:tentative="1">
+      <w:start w:val="1"/>
+      <w:numFmt w:val="decimal"/>
+      <w:lvlText w:val="%4."/>
+      <w:lvlJc w:val="left"/>
+      <w:pPr>
+        <w:ind w:left="3240" w:hanging="360"/>
+      </w:pPr>
+    </w:lvl>
+    <w:lvl w:ilvl="4" w:tplc="08070019" w:tentative="1">
+      <w:start w:val="1"/>
+      <w:numFmt w:val="lowerLetter"/>
+      <w:lvlText w:val="%5."/>
+      <w:lvlJc w:val="left"/>
+      <w:pPr>
+        <w:ind w:left="3960" w:hanging="360"/>
+      </w:pPr>
+    </w:lvl>
+    <w:lvl w:ilvl="5" w:tplc="0807001B" w:tentative="1">
+      <w:start w:val="1"/>
+      <w:numFmt w:val="lowerRoman"/>
+      <w:lvlText w:val="%6."/>
+      <w:lvlJc w:val="right"/>
+      <w:pPr>
+        <w:ind w:left="4680" w:hanging="180"/>
+      </w:pPr>
+    </w:lvl>
+    <w:lvl w:ilvl="6" w:tplc="0807000F" w:tentative="1">
+      <w:start w:val="1"/>
+      <w:numFmt w:val="decimal"/>
+      <w:lvlText w:val="%7."/>
+      <w:lvlJc w:val="left"/>
+      <w:pPr>
+        <w:ind w:left="5400" w:hanging="360"/>
+      </w:pPr>
+    </w:lvl>
+    <w:lvl w:ilvl="7" w:tplc="08070019" w:tentative="1">
+      <w:start w:val="1"/>
+      <w:numFmt w:val="lowerLetter"/>
+      <w:lvlText w:val="%8."/>
+      <w:lvlJc w:val="left"/>
+      <w:pPr>
+        <w:ind w:left="6120" w:hanging="360"/>
+      </w:pPr>
+    </w:lvl>
+    <w:lvl w:ilvl="8" w:tplc="0807001B" w:tentative="1">
+      <w:start w:val="1"/>
+      <w:numFmt w:val="lowerRoman"/>
+      <w:lvlText w:val="%9."/>
+      <w:lvlJc w:val="right"/>
+      <w:pPr>
+        <w:ind w:left="6840" w:hanging="180"/>
+      </w:pPr>
+    </w:lvl>
+  </w:abstractNum>
+  <w:abstractNum w:abstractNumId="13" w15:restartNumberingAfterBreak="0">
     <w:nsid w:val="6A6861D8"/>
     <w:multiLevelType w:val="multilevel"/>
     <w:tmpl w:val="C0EA8390"/>
@@ -9206,14 +9400,13 @@
       </w:rPr>
     </w:lvl>
   </w:abstractNum>
-  <w:abstractNum w:abstractNumId="12" w15:restartNumberingAfterBreak="0">
+  <w:abstractNum w:abstractNumId="14" w15:restartNumberingAfterBreak="0">
     <w:nsid w:val="7E7938D4"/>
     <w:multiLevelType w:val="hybridMultilevel"/>
     <w:tmpl w:val="C8B67B68"/>
     <w:lvl w:ilvl="0" w:tplc="9D264D7E">
       <w:start w:val="1"/>
       <w:numFmt w:val="upperRoman"/>
-      <w:pStyle w:val="berschrift2"/>
       <w:lvlText w:val="%1."/>
       <w:lvlJc w:val="right"/>
       <w:pPr>
@@ -9294,49 +9487,55 @@
     </w:lvl>
   </w:abstractNum>
   <w:num w:numId="1" w16cid:durableId="243027228">
-    <w:abstractNumId w:val="2"/>
+    <w:abstractNumId w:val="3"/>
   </w:num>
   <w:num w:numId="2" w16cid:durableId="194927277">
-    <w:abstractNumId w:val="9"/>
+    <w:abstractNumId w:val="10"/>
   </w:num>
   <w:num w:numId="3" w16cid:durableId="1297098902">
-    <w:abstractNumId w:val="5"/>
+    <w:abstractNumId w:val="6"/>
   </w:num>
   <w:num w:numId="4" w16cid:durableId="50346067">
-    <w:abstractNumId w:val="6"/>
+    <w:abstractNumId w:val="7"/>
   </w:num>
   <w:num w:numId="5" w16cid:durableId="971715107">
-    <w:abstractNumId w:val="3"/>
+    <w:abstractNumId w:val="4"/>
     <w:lvlOverride w:ilvl="0">
       <w:startOverride w:val="1"/>
     </w:lvlOverride>
   </w:num>
   <w:num w:numId="6" w16cid:durableId="312757258">
-    <w:abstractNumId w:val="10"/>
+    <w:abstractNumId w:val="11"/>
     <w:lvlOverride w:ilvl="0">
       <w:startOverride w:val="2"/>
     </w:lvlOverride>
   </w:num>
   <w:num w:numId="7" w16cid:durableId="287008522">
-    <w:abstractNumId w:val="4"/>
+    <w:abstractNumId w:val="5"/>
   </w:num>
   <w:num w:numId="8" w16cid:durableId="675153799">
+    <w:abstractNumId w:val="14"/>
+  </w:num>
+  <w:num w:numId="9" w16cid:durableId="1416126190">
+    <w:abstractNumId w:val="1"/>
+  </w:num>
+  <w:num w:numId="10" w16cid:durableId="1031760091">
+    <w:abstractNumId w:val="9"/>
+  </w:num>
+  <w:num w:numId="11" w16cid:durableId="1825849108">
+    <w:abstractNumId w:val="13"/>
+  </w:num>
+  <w:num w:numId="12" w16cid:durableId="2083287891">
+    <w:abstractNumId w:val="8"/>
+  </w:num>
+  <w:num w:numId="13" w16cid:durableId="1273322697">
+    <w:abstractNumId w:val="2"/>
+  </w:num>
+  <w:num w:numId="14" w16cid:durableId="1736008045">
     <w:abstractNumId w:val="12"/>
   </w:num>
-  <w:num w:numId="9" w16cid:durableId="1416126190">
+  <w:num w:numId="15" w16cid:durableId="1454597714">
     <w:abstractNumId w:val="0"/>
-  </w:num>
-  <w:num w:numId="10" w16cid:durableId="1031760091">
-    <w:abstractNumId w:val="8"/>
-  </w:num>
-  <w:num w:numId="11" w16cid:durableId="1825849108">
-    <w:abstractNumId w:val="11"/>
-  </w:num>
-  <w:num w:numId="12" w16cid:durableId="2083287891">
-    <w:abstractNumId w:val="7"/>
-  </w:num>
-  <w:num w:numId="13" w16cid:durableId="1273322697">
-    <w:abstractNumId w:val="1"/>
   </w:num>
 </w:numbering>
 </file>
@@ -9773,12 +9972,12 @@
     <w:uiPriority w:val="9"/>
     <w:unhideWhenUsed/>
     <w:qFormat/>
-    <w:rsid w:val="00482A1C"/>
+    <w:rsid w:val="00AE2326"/>
     <w:pPr>
       <w:keepNext/>
       <w:keepLines/>
       <w:numPr>
-        <w:numId w:val="8"/>
+        <w:numId w:val="15"/>
       </w:numPr>
       <w:spacing w:before="40" w:after="0"/>
       <w:outlineLvl w:val="1"/>
@@ -9798,7 +9997,7 @@
     <w:uiPriority w:val="9"/>
     <w:unhideWhenUsed/>
     <w:qFormat/>
-    <w:rsid w:val="00BD539D"/>
+    <w:rsid w:val="00AE2326"/>
     <w:pPr>
       <w:keepNext/>
       <w:keepLines/>
@@ -9823,7 +10022,7 @@
     <w:uiPriority w:val="9"/>
     <w:unhideWhenUsed/>
     <w:qFormat/>
-    <w:rsid w:val="002260B5"/>
+    <w:rsid w:val="00AE2326"/>
     <w:pPr>
       <w:keepNext/>
       <w:keepLines/>
@@ -10016,7 +10215,7 @@
     <w:basedOn w:val="Absatz-Standardschriftart"/>
     <w:link w:val="berschrift2"/>
     <w:uiPriority w:val="9"/>
-    <w:rsid w:val="00482A1C"/>
+    <w:rsid w:val="00AE2326"/>
     <w:rPr>
       <w:rFonts w:asciiTheme="majorHAnsi" w:eastAsiaTheme="majorEastAsia" w:hAnsiTheme="majorHAnsi" w:cstheme="majorBidi"/>
       <w:color w:val="365F91" w:themeColor="accent1" w:themeShade="BF"/>

</xml_diff>